<commit_message>
Saving work on document
</commit_message>
<xml_diff>
--- a/Хросто Христов - Дипломна работа.docx
+++ b/Хросто Христов - Дипломна работа.docx
@@ -974,18 +974,7 @@
           <w:szCs w:val="28"/>
           <w:lang w:val="bg-BG"/>
         </w:rPr>
-        <w:t>Основната цел на настоящата дипломна работа е да се разработи платформа за тримерна визуализ</w:t>
-      </w:r>
-      <w:bookmarkStart w:id="1" w:name="_GoBack"/>
-      <w:bookmarkEnd w:id="1"/>
-      <w:r>
-        <w:rPr>
-          <w:rFonts w:ascii="Times New Roman" w:hAnsi="Times New Roman" w:cs="Times New Roman"/>
-          <w:sz w:val="28"/>
-          <w:szCs w:val="28"/>
-          <w:lang w:val="bg-BG"/>
-        </w:rPr>
-        <w:t>ация, базирана на ултразвукова система за позициониране.</w:t>
+        <w:t>Основната цел на настоящата дипломна работа е да се разработи платформа за тримерна визуализация, базирана на ултразвукова система за позициониране.</w:t>
       </w:r>
     </w:p>
     <w:p>
@@ -1399,7 +1388,7 @@
           <w:color w:val="auto"/>
         </w:rPr>
       </w:pPr>
-      <w:bookmarkStart w:id="2" w:name="_Toc484431603"/>
+      <w:bookmarkStart w:id="1" w:name="_Toc484431603"/>
       <w:proofErr w:type="spellStart"/>
       <w:r>
         <w:rPr>
@@ -1536,7 +1525,7 @@
         </w:rPr>
         <w:t>позициониране</w:t>
       </w:r>
-      <w:bookmarkEnd w:id="2"/>
+      <w:bookmarkEnd w:id="1"/>
       <w:proofErr w:type="spellEnd"/>
     </w:p>
     <w:p>
@@ -1586,7 +1575,7 @@
           <w:lang w:val="ru-RU"/>
         </w:rPr>
       </w:pPr>
-      <w:bookmarkStart w:id="3" w:name="_Toc484431604"/>
+      <w:bookmarkStart w:id="2" w:name="_Toc484431604"/>
       <w:proofErr w:type="spellStart"/>
       <w:r>
         <w:rPr>
@@ -1624,7 +1613,7 @@
         </w:rPr>
         <w:t xml:space="preserve"> Избор и обосновка на технологии за разработка</w:t>
       </w:r>
-      <w:bookmarkEnd w:id="3"/>
+      <w:bookmarkEnd w:id="2"/>
       <w:r>
         <w:rPr>
           <w:rFonts w:ascii="Times New Roman" w:hAnsi="Times New Roman" w:cs="Times New Roman"/>
@@ -1788,6 +1777,31 @@
         </w:rPr>
         <w:t>Helix 3D Toolkit</w:t>
       </w:r>
+    </w:p>
+    <w:p>
+      <w:pPr>
+        <w:pStyle w:val="a6"/>
+        <w:numPr>
+          <w:ilvl w:val="0"/>
+          <w:numId w:val="9"/>
+        </w:numPr>
+        <w:rPr>
+          <w:rFonts w:ascii="Times New Roman" w:hAnsi="Times New Roman" w:cs="Times New Roman"/>
+          <w:sz w:val="28"/>
+          <w:szCs w:val="28"/>
+          <w:lang w:val="bg-BG"/>
+        </w:rPr>
+      </w:pPr>
+      <w:proofErr w:type="spellStart"/>
+      <w:r>
+        <w:rPr>
+          <w:rFonts w:ascii="Times New Roman" w:hAnsi="Times New Roman" w:cs="Times New Roman"/>
+          <w:sz w:val="28"/>
+          <w:szCs w:val="28"/>
+        </w:rPr>
+        <w:t>QuickGraph</w:t>
+      </w:r>
+      <w:proofErr w:type="spellEnd"/>
       <w:r>
         <w:rPr>
           <w:rFonts w:ascii="Times New Roman" w:hAnsi="Times New Roman" w:cs="Times New Roman"/>
@@ -1879,6 +1893,8 @@
           <w:szCs w:val="28"/>
         </w:rPr>
       </w:pPr>
+      <w:bookmarkStart w:id="3" w:name="_GoBack"/>
+      <w:bookmarkEnd w:id="3"/>
     </w:p>
     <w:p>
       <w:pPr>
@@ -1990,16 +2006,33 @@
           <w:sz w:val="28"/>
           <w:szCs w:val="28"/>
         </w:rPr>
-        <w:t xml:space="preserve">Microsoft Corporation </w:t>
-      </w:r>
-      <w:r>
-        <w:rPr>
-          <w:rFonts w:ascii="Times New Roman" w:hAnsi="Times New Roman" w:cs="Times New Roman"/>
-          <w:sz w:val="28"/>
-          <w:szCs w:val="28"/>
-          <w:lang w:val="bg-BG"/>
-        </w:rPr>
-        <w:t xml:space="preserve">, който позволява бързо и ефективно да се създават, както прототипи и </w:t>
+        <w:t xml:space="preserve">Microsoft </w:t>
+      </w:r>
+      <w:r>
+        <w:rPr>
+          <w:rFonts w:ascii="Times New Roman" w:hAnsi="Times New Roman" w:cs="Times New Roman"/>
+          <w:sz w:val="28"/>
+          <w:szCs w:val="28"/>
+        </w:rPr>
+        <w:t>Corporation,</w:t>
+      </w:r>
+      <w:r>
+        <w:rPr>
+          <w:rFonts w:ascii="Times New Roman" w:hAnsi="Times New Roman" w:cs="Times New Roman"/>
+          <w:sz w:val="28"/>
+          <w:szCs w:val="28"/>
+          <w:lang w:val="bg-BG"/>
+        </w:rPr>
+        <w:t xml:space="preserve"> който позволява </w:t>
+      </w:r>
+      <w:r>
+        <w:rPr>
+          <w:rFonts w:ascii="Times New Roman" w:hAnsi="Times New Roman" w:cs="Times New Roman"/>
+          <w:sz w:val="28"/>
+          <w:szCs w:val="28"/>
+          <w:lang w:val="bg-BG"/>
+        </w:rPr>
+        <w:t>създаването на софтуерни програми.</w:t>
       </w:r>
     </w:p>
     <w:p>
@@ -2043,7 +2076,24 @@
           <w:sz w:val="28"/>
           <w:szCs w:val="28"/>
         </w:rPr>
-        <w:t xml:space="preserve">toolkit e </w:t>
+        <w:t>T</w:t>
+      </w:r>
+      <w:r>
+        <w:rPr>
+          <w:rFonts w:ascii="Times New Roman" w:hAnsi="Times New Roman" w:cs="Times New Roman"/>
+          <w:sz w:val="28"/>
+          <w:szCs w:val="28"/>
+        </w:rPr>
+        <w:t xml:space="preserve">oolkit e </w:t>
+      </w:r>
+      <w:r>
+        <w:rPr>
+          <w:rFonts w:ascii="Times New Roman" w:hAnsi="Times New Roman" w:cs="Times New Roman"/>
+          <w:sz w:val="28"/>
+          <w:szCs w:val="28"/>
+          <w:lang w:val="bg-BG"/>
+        </w:rPr>
+        <w:t xml:space="preserve">софтуерна </w:t>
       </w:r>
       <w:r>
         <w:rPr>
@@ -2113,6 +2163,199 @@
           <w:lang w:val="bg-BG"/>
         </w:rPr>
         <w:t xml:space="preserve"> обекти функции – ротация, транслация и скалиране.</w:t>
+      </w:r>
+    </w:p>
+    <w:p>
+      <w:pPr>
+        <w:pStyle w:val="a6"/>
+        <w:rPr>
+          <w:rFonts w:ascii="Times New Roman" w:hAnsi="Times New Roman" w:cs="Times New Roman"/>
+          <w:sz w:val="28"/>
+          <w:szCs w:val="28"/>
+        </w:rPr>
+      </w:pPr>
+    </w:p>
+    <w:p>
+      <w:pPr>
+        <w:pStyle w:val="a6"/>
+        <w:numPr>
+          <w:ilvl w:val="0"/>
+          <w:numId w:val="10"/>
+        </w:numPr>
+      </w:pPr>
+      <w:proofErr w:type="spellStart"/>
+      <w:r>
+        <w:rPr>
+          <w:rFonts w:ascii="Times New Roman" w:hAnsi="Times New Roman" w:cs="Times New Roman"/>
+          <w:sz w:val="28"/>
+          <w:szCs w:val="28"/>
+        </w:rPr>
+        <w:t>QuickGraph</w:t>
+      </w:r>
+      <w:proofErr w:type="spellEnd"/>
+      <w:r>
+        <w:rPr>
+          <w:rFonts w:ascii="Times New Roman" w:hAnsi="Times New Roman" w:cs="Times New Roman"/>
+          <w:sz w:val="28"/>
+          <w:szCs w:val="28"/>
+        </w:rPr>
+        <w:t xml:space="preserve"> </w:t>
+      </w:r>
+      <w:r>
+        <w:rPr>
+          <w:rFonts w:ascii="Times New Roman" w:hAnsi="Times New Roman" w:cs="Times New Roman"/>
+          <w:sz w:val="28"/>
+          <w:szCs w:val="28"/>
+          <w:lang w:val="bg-BG"/>
+        </w:rPr>
+        <w:t xml:space="preserve">е софтуерна библиотека, </w:t>
+      </w:r>
+      <w:r>
+        <w:rPr>
+          <w:rFonts w:ascii="Times New Roman" w:hAnsi="Times New Roman" w:cs="Times New Roman"/>
+          <w:sz w:val="28"/>
+          <w:szCs w:val="28"/>
+          <w:lang w:val="bg-BG"/>
+        </w:rPr>
+        <w:t>която имплементира структурата от данни граф</w:t>
+      </w:r>
+      <w:r>
+        <w:rPr>
+          <w:rFonts w:ascii="Times New Roman" w:hAnsi="Times New Roman" w:cs="Times New Roman"/>
+          <w:sz w:val="28"/>
+          <w:szCs w:val="28"/>
+          <w:lang w:val="bg-BG"/>
+        </w:rPr>
+        <w:t xml:space="preserve">. </w:t>
+      </w:r>
+      <w:proofErr w:type="spellStart"/>
+      <w:r>
+        <w:rPr>
+          <w:rFonts w:ascii="Times New Roman" w:hAnsi="Times New Roman" w:cs="Times New Roman"/>
+          <w:i/>
+          <w:sz w:val="28"/>
+          <w:szCs w:val="28"/>
+        </w:rPr>
+        <w:t>BidirectionalGraph</w:t>
+      </w:r>
+      <w:proofErr w:type="spellEnd"/>
+      <w:r>
+        <w:rPr>
+          <w:rFonts w:ascii="Times New Roman" w:hAnsi="Times New Roman" w:cs="Times New Roman"/>
+          <w:i/>
+          <w:sz w:val="28"/>
+          <w:szCs w:val="28"/>
+        </w:rPr>
+        <w:t>&lt;V,E&gt;</w:t>
+      </w:r>
+      <w:r>
+        <w:rPr>
+          <w:rFonts w:ascii="Times New Roman" w:hAnsi="Times New Roman" w:cs="Times New Roman"/>
+          <w:i/>
+          <w:sz w:val="28"/>
+          <w:szCs w:val="28"/>
+          <w:lang w:val="bg-BG"/>
+        </w:rPr>
+        <w:t xml:space="preserve"> </w:t>
+      </w:r>
+      <w:r>
+        <w:rPr>
+          <w:rFonts w:ascii="Times New Roman" w:hAnsi="Times New Roman" w:cs="Times New Roman"/>
+          <w:sz w:val="28"/>
+          <w:szCs w:val="28"/>
+          <w:lang w:val="bg-BG"/>
+        </w:rPr>
+        <w:t xml:space="preserve">е конкретната имплементация на граф използвана в проекта. </w:t>
+      </w:r>
+      <w:r>
+        <w:rPr>
+          <w:rFonts w:ascii="Times New Roman" w:hAnsi="Times New Roman" w:cs="Times New Roman"/>
+          <w:sz w:val="28"/>
+          <w:szCs w:val="28"/>
+          <w:lang w:val="bg-BG"/>
+        </w:rPr>
+        <w:t xml:space="preserve"> </w:t>
+      </w:r>
+      <w:r>
+        <w:rPr>
+          <w:rFonts w:ascii="Times New Roman" w:hAnsi="Times New Roman" w:cs="Times New Roman"/>
+          <w:sz w:val="28"/>
+          <w:szCs w:val="28"/>
+          <w:lang w:val="bg-BG"/>
+        </w:rPr>
+        <w:t>Тя представлява неориентиран граф, И</w:t>
+      </w:r>
+      <w:r>
+        <w:rPr>
+          <w:rFonts w:ascii="Times New Roman" w:hAnsi="Times New Roman" w:cs="Times New Roman"/>
+          <w:sz w:val="28"/>
+          <w:szCs w:val="28"/>
+          <w:lang w:val="bg-BG"/>
+        </w:rPr>
+        <w:t>зползва</w:t>
+      </w:r>
+      <w:r>
+        <w:rPr>
+          <w:rFonts w:ascii="Times New Roman" w:hAnsi="Times New Roman" w:cs="Times New Roman"/>
+          <w:sz w:val="28"/>
+          <w:szCs w:val="28"/>
+          <w:lang w:val="bg-BG"/>
+        </w:rPr>
+        <w:t xml:space="preserve"> се</w:t>
+      </w:r>
+      <w:r>
+        <w:rPr>
+          <w:rFonts w:ascii="Times New Roman" w:hAnsi="Times New Roman" w:cs="Times New Roman"/>
+          <w:sz w:val="28"/>
+          <w:szCs w:val="28"/>
+          <w:lang w:val="bg-BG"/>
+        </w:rPr>
+        <w:t>, за</w:t>
+      </w:r>
+      <w:r>
+        <w:rPr>
+          <w:rFonts w:ascii="Times New Roman" w:hAnsi="Times New Roman" w:cs="Times New Roman"/>
+          <w:sz w:val="28"/>
+          <w:szCs w:val="28"/>
+          <w:lang w:val="bg-BG"/>
+        </w:rPr>
+        <w:t xml:space="preserve"> да се</w:t>
+      </w:r>
+      <w:r>
+        <w:rPr>
+          <w:rFonts w:ascii="Times New Roman" w:hAnsi="Times New Roman" w:cs="Times New Roman"/>
+          <w:sz w:val="28"/>
+          <w:szCs w:val="28"/>
+          <w:lang w:val="bg-BG"/>
+        </w:rPr>
+        <w:t xml:space="preserve"> </w:t>
+      </w:r>
+      <w:r>
+        <w:rPr>
+          <w:rFonts w:ascii="Times New Roman" w:hAnsi="Times New Roman" w:cs="Times New Roman"/>
+          <w:sz w:val="28"/>
+          <w:szCs w:val="28"/>
+          <w:lang w:val="bg-BG"/>
+        </w:rPr>
+        <w:t xml:space="preserve">репрезентират обектите като върхове, а </w:t>
+      </w:r>
+      <w:r>
+        <w:rPr>
+          <w:rFonts w:ascii="Times New Roman" w:hAnsi="Times New Roman" w:cs="Times New Roman"/>
+          <w:sz w:val="28"/>
+          <w:szCs w:val="28"/>
+          <w:lang w:val="bg-BG"/>
+        </w:rPr>
+        <w:t>разстоянията и</w:t>
+      </w:r>
+      <w:r>
+        <w:rPr>
+          <w:rFonts w:ascii="Times New Roman" w:hAnsi="Times New Roman" w:cs="Times New Roman"/>
+          <w:sz w:val="28"/>
+          <w:szCs w:val="28"/>
+          <w:lang w:val="bg-BG"/>
+        </w:rPr>
+        <w:t>змерени между обектите като дъги между върховете. Два обекта са свързани с не ориентирана дъга с тегло равно на разстоянието между двата обекта, ако няма измерение на разстоянието между обектите то тогава дъга между двата върха няма.</w:t>
       </w:r>
       <w:r>
         <w:rPr>
@@ -5285,7 +5528,7 @@
 </file>
 
 <file path=customXml/itemProps1.xml><?xml version="1.0" encoding="utf-8"?>
-<ds:datastoreItem xmlns:ds="http://schemas.openxmlformats.org/officeDocument/2006/customXml" ds:itemID="{6B7574B0-F32E-440E-A1AD-9917CFCB2542}">
+<ds:datastoreItem xmlns:ds="http://schemas.openxmlformats.org/officeDocument/2006/customXml" ds:itemID="{3BED019F-98A2-41C7-B108-1A146745CD99}">
   <ds:schemaRefs>
     <ds:schemaRef ds:uri="http://schemas.openxmlformats.org/officeDocument/2006/bibliography"/>
   </ds:schemaRefs>

</xml_diff>